<commit_message>
Update title in Dokumentacja_końcowa.docx
</commit_message>
<xml_diff>
--- a/Dokumentacja/Końcowa/Dokumentacja_końcowa.docx
+++ b/Dokumentacja/Końcowa/Dokumentacja_końcowa.docx
@@ -96,15 +96,17 @@
           <w:szCs w:val="32"/>
         </w:rPr>
       </w:pPr>
-      <w:r>
+    </w:p>
+    <w:p>
+      <w:pPr>
+        <w:jc w:val="center"/>
         <w:rPr>
           <w:rFonts w:ascii="Arial" w:hAnsi="Arial" w:cs="Arial"/>
           <w:b/>
           <w:sz w:val="32"/>
           <w:szCs w:val="32"/>
         </w:rPr>
-        <w:t xml:space="preserve">Dominik </w:t>
-      </w:r>
+      </w:pPr>
       <w:r>
         <w:rPr>
           <w:rFonts w:ascii="Arial" w:hAnsi="Arial" w:cs="Arial"/>
@@ -112,7 +114,7 @@
           <w:sz w:val="32"/>
           <w:szCs w:val="32"/>
         </w:rPr>
-        <w:t xml:space="preserve">Mateusz </w:t>
+        <w:t xml:space="preserve">Dominik </w:t>
       </w:r>
       <w:r>
         <w:rPr>
@@ -121,26 +123,35 @@
           <w:sz w:val="32"/>
           <w:szCs w:val="32"/>
         </w:rPr>
-        <w:t>Lewczyński</w:t>
-      </w:r>
-    </w:p>
-    <w:p>
-      <w:pPr>
-        <w:jc w:val="center"/>
+        <w:t xml:space="preserve">Mateusz </w:t>
+      </w:r>
+      <w:r>
         <w:rPr>
           <w:rFonts w:ascii="Arial" w:hAnsi="Arial" w:cs="Arial"/>
           <w:b/>
           <w:sz w:val="32"/>
           <w:szCs w:val="32"/>
         </w:rPr>
-      </w:pPr>
-      <w:r>
+        <w:t>Lewczyński</w:t>
+      </w:r>
+    </w:p>
+    <w:p>
+      <w:pPr>
+        <w:jc w:val="center"/>
         <w:rPr>
           <w:rFonts w:ascii="Arial" w:hAnsi="Arial" w:cs="Arial"/>
           <w:b/>
           <w:sz w:val="32"/>
           <w:szCs w:val="32"/>
         </w:rPr>
+      </w:pPr>
+      <w:r>
+        <w:rPr>
+          <w:rFonts w:ascii="Arial" w:hAnsi="Arial" w:cs="Arial"/>
+          <w:b/>
+          <w:sz w:val="32"/>
+          <w:szCs w:val="32"/>
+        </w:rPr>
         <w:t>Kierunek: Informatyka</w:t>
       </w:r>
     </w:p>
@@ -203,7 +214,52 @@
           <w:sz w:val="32"/>
           <w:szCs w:val="32"/>
         </w:rPr>
-        <w:t>Aplikacja internetowa czasopisma naukowego</w:t>
+        <w:t xml:space="preserve">Implementacja </w:t>
+      </w:r>
+      <w:r>
+        <w:rPr>
+          <w:rFonts w:ascii="Arial" w:hAnsi="Arial" w:cs="Arial"/>
+          <w:b/>
+          <w:sz w:val="32"/>
+          <w:szCs w:val="32"/>
+        </w:rPr>
+        <w:t>Aplikacj</w:t>
+      </w:r>
+      <w:r>
+        <w:rPr>
+          <w:rFonts w:ascii="Arial" w:hAnsi="Arial" w:cs="Arial"/>
+          <w:b/>
+          <w:sz w:val="32"/>
+          <w:szCs w:val="32"/>
+        </w:rPr>
+        <w:t>i</w:t>
+      </w:r>
+      <w:r>
+        <w:rPr>
+          <w:rFonts w:ascii="Arial" w:hAnsi="Arial" w:cs="Arial"/>
+          <w:b/>
+          <w:sz w:val="32"/>
+          <w:szCs w:val="32"/>
+        </w:rPr>
+        <w:t xml:space="preserve"> internetow</w:t>
+      </w:r>
+      <w:r>
+        <w:rPr>
+          <w:rFonts w:ascii="Arial" w:hAnsi="Arial" w:cs="Arial"/>
+          <w:b/>
+          <w:sz w:val="32"/>
+          <w:szCs w:val="32"/>
+        </w:rPr>
+        <w:t>ej</w:t>
+      </w:r>
+      <w:r>
+        <w:rPr>
+          <w:rFonts w:ascii="Arial" w:hAnsi="Arial" w:cs="Arial"/>
+          <w:b/>
+          <w:sz w:val="32"/>
+          <w:szCs w:val="32"/>
+        </w:rPr>
+        <w:t xml:space="preserve"> czasopisma naukowego</w:t>
       </w:r>
     </w:p>
     <w:p>
@@ -258,39 +314,6 @@
         </w:rPr>
         <w:t xml:space="preserve"> </w:t>
       </w:r>
-    </w:p>
-    <w:p>
-      <w:pPr>
-        <w:jc w:val="center"/>
-        <w:rPr>
-          <w:rFonts w:ascii="Arial" w:hAnsi="Arial" w:cs="Arial"/>
-          <w:b/>
-          <w:sz w:val="28"/>
-          <w:szCs w:val="28"/>
-        </w:rPr>
-      </w:pPr>
-    </w:p>
-    <w:p>
-      <w:pPr>
-        <w:jc w:val="center"/>
-        <w:rPr>
-          <w:rFonts w:ascii="Arial" w:hAnsi="Arial" w:cs="Arial"/>
-          <w:b/>
-          <w:sz w:val="28"/>
-          <w:szCs w:val="28"/>
-        </w:rPr>
-      </w:pPr>
-    </w:p>
-    <w:p>
-      <w:pPr>
-        <w:jc w:val="center"/>
-        <w:rPr>
-          <w:rFonts w:ascii="Arial" w:hAnsi="Arial" w:cs="Arial"/>
-          <w:b/>
-          <w:sz w:val="24"/>
-          <w:szCs w:val="24"/>
-        </w:rPr>
-      </w:pPr>
     </w:p>
     <w:p>
       <w:pPr>
@@ -438,7 +461,10 @@
           <w:lang w:val="en-US"/>
         </w:rPr>
       </w:pPr>
-      <w:r>
+    </w:p>
+    <w:p>
+      <w:pPr>
+        <w:jc w:val="center"/>
         <w:rPr>
           <w:rFonts w:ascii="Arial" w:hAnsi="Arial" w:cs="Arial"/>
           <w:b/>
@@ -446,8 +472,7 @@
           <w:szCs w:val="28"/>
           <w:lang w:val="en-US"/>
         </w:rPr>
-        <w:t>Olsztyn 202</w:t>
-      </w:r>
+      </w:pPr>
       <w:r>
         <w:rPr>
           <w:rFonts w:ascii="Arial" w:hAnsi="Arial" w:cs="Arial"/>
@@ -456,7 +481,7 @@
           <w:szCs w:val="28"/>
           <w:lang w:val="en-US"/>
         </w:rPr>
-        <w:t>3</w:t>
+        <w:t>Olsztyn 202</w:t>
       </w:r>
       <w:r>
         <w:rPr>
@@ -466,6 +491,16 @@
           <w:szCs w:val="28"/>
           <w:lang w:val="en-US"/>
         </w:rPr>
+        <w:t>3</w:t>
+      </w:r>
+      <w:r>
+        <w:rPr>
+          <w:rFonts w:ascii="Arial" w:hAnsi="Arial" w:cs="Arial"/>
+          <w:b/>
+          <w:sz w:val="28"/>
+          <w:szCs w:val="28"/>
+          <w:lang w:val="en-US"/>
+        </w:rPr>
         <w:t xml:space="preserve">. </w:t>
       </w:r>
     </w:p>
@@ -561,7 +596,6 @@
     </w:p>
     <w:p>
       <w:pPr>
-        <w:jc w:val="center"/>
         <w:rPr>
           <w:rFonts w:ascii="Arial" w:hAnsi="Arial" w:cs="Arial"/>
           <w:b/>
@@ -570,7 +604,10 @@
           <w:lang w:val="en-US"/>
         </w:rPr>
       </w:pPr>
-      <w:r>
+    </w:p>
+    <w:p>
+      <w:pPr>
+        <w:jc w:val="center"/>
         <w:rPr>
           <w:rFonts w:ascii="Arial" w:hAnsi="Arial" w:cs="Arial"/>
           <w:b/>
@@ -578,8 +615,7 @@
           <w:szCs w:val="32"/>
           <w:lang w:val="en-US"/>
         </w:rPr>
-        <w:t>Dominik</w:t>
-      </w:r>
+      </w:pPr>
       <w:r>
         <w:rPr>
           <w:rFonts w:ascii="Arial" w:hAnsi="Arial" w:cs="Arial"/>
@@ -588,7 +624,7 @@
           <w:szCs w:val="32"/>
           <w:lang w:val="en-US"/>
         </w:rPr>
-        <w:t xml:space="preserve"> Mateusz</w:t>
+        <w:t>Dominik</w:t>
       </w:r>
       <w:r>
         <w:rPr>
@@ -598,12 +634,9 @@
           <w:szCs w:val="32"/>
           <w:lang w:val="en-US"/>
         </w:rPr>
-        <w:t xml:space="preserve"> Lewczyński</w:t>
-      </w:r>
-    </w:p>
-    <w:p>
-      <w:pPr>
-        <w:jc w:val="center"/>
+        <w:t xml:space="preserve"> Mateusz</w:t>
+      </w:r>
+      <w:r>
         <w:rPr>
           <w:rFonts w:ascii="Arial" w:hAnsi="Arial" w:cs="Arial"/>
           <w:b/>
@@ -611,8 +644,12 @@
           <w:szCs w:val="32"/>
           <w:lang w:val="en-US"/>
         </w:rPr>
-      </w:pPr>
-      <w:r>
+        <w:t xml:space="preserve"> Lewczyński</w:t>
+      </w:r>
+    </w:p>
+    <w:p>
+      <w:pPr>
+        <w:jc w:val="center"/>
         <w:rPr>
           <w:rFonts w:ascii="Arial" w:hAnsi="Arial" w:cs="Arial"/>
           <w:b/>
@@ -620,6 +657,15 @@
           <w:szCs w:val="32"/>
           <w:lang w:val="en-US"/>
         </w:rPr>
+      </w:pPr>
+      <w:r>
+        <w:rPr>
+          <w:rFonts w:ascii="Arial" w:hAnsi="Arial" w:cs="Arial"/>
+          <w:b/>
+          <w:sz w:val="32"/>
+          <w:szCs w:val="32"/>
+          <w:lang w:val="en-US"/>
+        </w:rPr>
         <w:t>Field of study: Computer science</w:t>
       </w:r>
     </w:p>
@@ -695,8 +741,8 @@
         <w:rPr>
           <w:rFonts w:ascii="Arial" w:hAnsi="Arial" w:cs="Arial"/>
           <w:b/>
-          <w:sz w:val="28"/>
-          <w:szCs w:val="28"/>
+          <w:sz w:val="32"/>
+          <w:szCs w:val="32"/>
           <w:lang w:val="en-US"/>
         </w:rPr>
       </w:pPr>
@@ -708,7 +754,7 @@
           <w:szCs w:val="32"/>
           <w:lang w:val="en-US"/>
         </w:rPr>
-        <w:t>The web application of the scientific journal</w:t>
+        <w:t>Implementation of an internet application of a scientific journal</w:t>
       </w:r>
     </w:p>
     <w:p>
@@ -734,10 +780,7 @@
           <w:lang w:val="en-US"/>
         </w:rPr>
       </w:pPr>
-    </w:p>
-    <w:p>
-      <w:pPr>
-        <w:jc w:val="center"/>
+      <w:r>
         <w:rPr>
           <w:rFonts w:ascii="Arial" w:hAnsi="Arial" w:cs="Arial"/>
           <w:b/>
@@ -745,8 +788,12 @@
           <w:szCs w:val="28"/>
           <w:lang w:val="en-US"/>
         </w:rPr>
-      </w:pPr>
-      <w:r>
+        <w:t xml:space="preserve"> </w:t>
+      </w:r>
+    </w:p>
+    <w:p>
+      <w:pPr>
+        <w:jc w:val="center"/>
         <w:rPr>
           <w:rFonts w:ascii="Arial" w:hAnsi="Arial" w:cs="Arial"/>
           <w:b/>
@@ -754,8 +801,7 @@
           <w:szCs w:val="28"/>
           <w:lang w:val="en-US"/>
         </w:rPr>
-        <w:t xml:space="preserve"> </w:t>
-      </w:r>
+      </w:pPr>
     </w:p>
     <w:p>
       <w:pPr>
@@ -771,36 +817,12 @@
     </w:p>
     <w:p>
       <w:pPr>
-        <w:jc w:val="center"/>
-        <w:rPr>
-          <w:rFonts w:ascii="Arial" w:hAnsi="Arial" w:cs="Arial"/>
-          <w:b/>
-          <w:sz w:val="28"/>
-          <w:szCs w:val="28"/>
-          <w:lang w:val="en-US"/>
-        </w:rPr>
-      </w:pPr>
-    </w:p>
-    <w:p>
-      <w:pPr>
-        <w:jc w:val="center"/>
-        <w:rPr>
-          <w:rFonts w:ascii="Arial" w:hAnsi="Arial" w:cs="Arial"/>
-          <w:b/>
-          <w:sz w:val="28"/>
-          <w:szCs w:val="28"/>
-          <w:lang w:val="en-US"/>
-        </w:rPr>
-      </w:pPr>
-    </w:p>
-    <w:p>
-      <w:pPr>
-        <w:jc w:val="center"/>
-        <w:rPr>
-          <w:rFonts w:ascii="Arial" w:hAnsi="Arial" w:cs="Arial"/>
-          <w:b/>
-          <w:sz w:val="28"/>
-          <w:szCs w:val="28"/>
+        <w:ind w:left="4956"/>
+        <w:rPr>
+          <w:rFonts w:ascii="Arial" w:hAnsi="Arial" w:cs="Arial"/>
+          <w:bCs/>
+          <w:sz w:val="24"/>
+          <w:szCs w:val="24"/>
           <w:lang w:val="en-US"/>
         </w:rPr>
       </w:pPr>
@@ -5675,8 +5697,18 @@
           <w:szCs w:val="24"/>
         </w:rPr>
         <w:tab/>
-        <w:t>Wygląd oraz działanie aplikacji było sprawdzane na laptopie z zainstalowaną przeglądarką Google Chrome oraz na telefonie Samsung Galaxy S10 Lite z zainstalowaną przeglądarką Google Chrome.</w:t>
-      </w:r>
+      </w:r>
+    </w:p>
+    <w:p>
+      <w:pPr>
+        <w:ind w:firstLine="360"/>
+        <w:jc w:val="both"/>
+        <w:rPr>
+          <w:rFonts w:ascii="Arial" w:hAnsi="Arial" w:cs="Arial"/>
+          <w:sz w:val="24"/>
+          <w:szCs w:val="24"/>
+        </w:rPr>
+      </w:pPr>
     </w:p>
     <w:p>
       <w:pPr>
@@ -6300,16 +6332,7 @@
           <w:sz w:val="24"/>
           <w:szCs w:val="24"/>
         </w:rPr>
-        <w:t xml:space="preserve"> czyli przesłać do Recenzenta w celu zrecenzowania przesłanej publikacji oraz ustalenia czy publikacja będzie opublikowana bądź nie oraz wysłanie publikacji </w:t>
-      </w:r>
-      <w:r>
-        <w:rPr>
-          <w:rFonts w:ascii="Arial" w:hAnsi="Arial" w:cs="Arial"/>
-          <w:sz w:val="24"/>
-          <w:szCs w:val="24"/>
-        </w:rPr>
-        <w:lastRenderedPageBreak/>
-        <w:t xml:space="preserve">do wydawnictwa w </w:t>
+        <w:t xml:space="preserve"> czyli przesłać do Recenzenta w celu zrecenzowania przesłanej publikacji oraz ustalenia czy publikacja będzie opublikowana bądź nie oraz wysłanie publikacji do wydawnictwa w </w:t>
       </w:r>
       <w:r>
         <w:rPr>
@@ -6358,6 +6381,7 @@
           <w:sz w:val="24"/>
           <w:szCs w:val="24"/>
         </w:rPr>
+        <w:lastRenderedPageBreak/>
         <w:t>Wydawnictwo</w:t>
       </w:r>
       <w:r>
@@ -7246,7 +7270,6 @@
           <w:sz w:val="24"/>
           <w:szCs w:val="24"/>
         </w:rPr>
-        <w:lastRenderedPageBreak/>
         <w:t>Brak zgody na opublikowanie</w:t>
       </w:r>
       <w:r>
@@ -7302,6 +7325,7 @@
           <w:sz w:val="24"/>
           <w:szCs w:val="24"/>
         </w:rPr>
+        <w:lastRenderedPageBreak/>
         <w:t>Wysłanie publikacji do wydawnictwa</w:t>
       </w:r>
       <w:r>
@@ -19544,6 +19568,7 @@
       <w:r>
         <w:rPr>
           <w:rFonts w:ascii="Arial" w:hAnsi="Arial" w:cs="Arial"/>
+          <w:noProof/>
           <w:sz w:val="24"/>
           <w:szCs w:val="24"/>
         </w:rPr>
@@ -19614,6 +19639,7 @@
       <w:r>
         <w:rPr>
           <w:rFonts w:ascii="Arial" w:hAnsi="Arial" w:cs="Arial"/>
+          <w:noProof/>
           <w:sz w:val="24"/>
           <w:szCs w:val="24"/>
         </w:rPr>
@@ -19708,6 +19734,7 @@
       <w:r>
         <w:rPr>
           <w:rFonts w:ascii="Arial" w:hAnsi="Arial" w:cs="Arial"/>
+          <w:noProof/>
           <w:sz w:val="24"/>
           <w:szCs w:val="24"/>
         </w:rPr>
@@ -19791,6 +19818,7 @@
       <w:r>
         <w:rPr>
           <w:rFonts w:ascii="Arial" w:hAnsi="Arial" w:cs="Arial"/>
+          <w:noProof/>
           <w:sz w:val="24"/>
           <w:szCs w:val="24"/>
         </w:rPr>
@@ -19911,6 +19939,7 @@
       <w:r>
         <w:rPr>
           <w:rFonts w:ascii="Arial" w:hAnsi="Arial" w:cs="Arial"/>
+          <w:noProof/>
           <w:sz w:val="24"/>
           <w:szCs w:val="24"/>
         </w:rPr>
@@ -20010,6 +20039,7 @@
       <w:r>
         <w:rPr>
           <w:rFonts w:ascii="Arial" w:hAnsi="Arial" w:cs="Arial"/>
+          <w:noProof/>
           <w:sz w:val="24"/>
           <w:szCs w:val="24"/>
         </w:rPr>
@@ -20146,6 +20176,7 @@
       <w:r>
         <w:rPr>
           <w:rFonts w:ascii="Arial" w:hAnsi="Arial" w:cs="Arial"/>
+          <w:noProof/>
           <w:sz w:val="24"/>
           <w:szCs w:val="24"/>
         </w:rPr>
@@ -20300,6 +20331,7 @@
       <w:r>
         <w:rPr>
           <w:rFonts w:ascii="Arial" w:hAnsi="Arial" w:cs="Arial"/>
+          <w:noProof/>
           <w:sz w:val="24"/>
           <w:szCs w:val="24"/>
         </w:rPr>
@@ -20406,6 +20438,7 @@
       <w:r>
         <w:rPr>
           <w:rFonts w:ascii="Arial" w:hAnsi="Arial" w:cs="Arial"/>
+          <w:noProof/>
           <w:sz w:val="24"/>
           <w:szCs w:val="24"/>
         </w:rPr>
@@ -20543,6 +20576,7 @@
       <w:r>
         <w:rPr>
           <w:rFonts w:ascii="Arial" w:hAnsi="Arial" w:cs="Arial"/>
+          <w:noProof/>
           <w:sz w:val="24"/>
           <w:szCs w:val="24"/>
         </w:rPr>
@@ -20624,6 +20658,7 @@
       <w:r>
         <w:rPr>
           <w:rFonts w:ascii="Arial" w:hAnsi="Arial" w:cs="Arial"/>
+          <w:noProof/>
           <w:sz w:val="24"/>
           <w:szCs w:val="24"/>
         </w:rPr>
@@ -20744,6 +20779,7 @@
       <w:r>
         <w:rPr>
           <w:rFonts w:ascii="Arial" w:hAnsi="Arial" w:cs="Arial"/>
+          <w:noProof/>
           <w:sz w:val="24"/>
           <w:szCs w:val="24"/>
         </w:rPr>
@@ -21071,6 +21107,7 @@
       <w:r>
         <w:rPr>
           <w:rFonts w:ascii="Arial" w:hAnsi="Arial" w:cs="Arial"/>
+          <w:noProof/>
           <w:sz w:val="24"/>
           <w:szCs w:val="24"/>
         </w:rPr>
@@ -21191,6 +21228,7 @@
       <w:r>
         <w:rPr>
           <w:rFonts w:ascii="Arial" w:hAnsi="Arial" w:cs="Arial"/>
+          <w:noProof/>
           <w:sz w:val="24"/>
           <w:szCs w:val="24"/>
         </w:rPr>
@@ -21269,6 +21307,7 @@
       <w:r>
         <w:rPr>
           <w:rFonts w:ascii="Arial" w:hAnsi="Arial" w:cs="Arial"/>
+          <w:noProof/>
           <w:sz w:val="24"/>
           <w:szCs w:val="24"/>
         </w:rPr>
@@ -21361,6 +21400,7 @@
       <w:r>
         <w:rPr>
           <w:rFonts w:ascii="Arial" w:hAnsi="Arial" w:cs="Arial"/>
+          <w:noProof/>
           <w:sz w:val="24"/>
           <w:szCs w:val="24"/>
         </w:rPr>
@@ -21444,6 +21484,7 @@
       <w:r>
         <w:rPr>
           <w:rFonts w:ascii="Arial" w:hAnsi="Arial" w:cs="Arial"/>
+          <w:noProof/>
           <w:sz w:val="24"/>
           <w:szCs w:val="24"/>
         </w:rPr>
@@ -21643,6 +21684,7 @@
       <w:r>
         <w:rPr>
           <w:rFonts w:ascii="Arial" w:hAnsi="Arial" w:cs="Arial"/>
+          <w:noProof/>
           <w:sz w:val="24"/>
           <w:szCs w:val="24"/>
         </w:rPr>
@@ -22004,6 +22046,7 @@
       <w:r>
         <w:rPr>
           <w:rFonts w:ascii="Arial" w:hAnsi="Arial" w:cs="Arial"/>
+          <w:noProof/>
           <w:sz w:val="24"/>
           <w:szCs w:val="24"/>
         </w:rPr>
@@ -22086,6 +22129,7 @@
       <w:r>
         <w:rPr>
           <w:rFonts w:ascii="Arial" w:hAnsi="Arial" w:cs="Arial"/>
+          <w:noProof/>
           <w:sz w:val="24"/>
           <w:szCs w:val="24"/>
         </w:rPr>
@@ -22167,6 +22211,7 @@
       <w:r>
         <w:rPr>
           <w:rFonts w:ascii="Arial" w:hAnsi="Arial" w:cs="Arial"/>
+          <w:noProof/>
           <w:sz w:val="24"/>
           <w:szCs w:val="24"/>
         </w:rPr>
@@ -22255,6 +22300,7 @@
       <w:r>
         <w:rPr>
           <w:rFonts w:ascii="Arial" w:hAnsi="Arial" w:cs="Arial"/>
+          <w:noProof/>
           <w:sz w:val="24"/>
           <w:szCs w:val="24"/>
         </w:rPr>
@@ -22378,6 +22424,7 @@
       <w:r>
         <w:rPr>
           <w:rFonts w:ascii="Arial" w:hAnsi="Arial" w:cs="Arial"/>
+          <w:noProof/>
           <w:sz w:val="24"/>
           <w:szCs w:val="24"/>
         </w:rPr>
@@ -22502,6 +22549,7 @@
       <w:r>
         <w:rPr>
           <w:rFonts w:ascii="Arial" w:hAnsi="Arial" w:cs="Arial"/>
+          <w:noProof/>
           <w:sz w:val="24"/>
           <w:szCs w:val="24"/>
         </w:rPr>
@@ -22610,6 +22658,7 @@
       <w:r>
         <w:rPr>
           <w:rFonts w:ascii="Arial" w:hAnsi="Arial" w:cs="Arial"/>
+          <w:noProof/>
           <w:sz w:val="24"/>
           <w:szCs w:val="24"/>
         </w:rPr>
@@ -22662,6 +22711,7 @@
       <w:r>
         <w:rPr>
           <w:rFonts w:ascii="Arial" w:hAnsi="Arial" w:cs="Arial"/>
+          <w:noProof/>
           <w:sz w:val="24"/>
           <w:szCs w:val="24"/>
         </w:rPr>
@@ -22758,6 +22808,7 @@
       <w:r>
         <w:rPr>
           <w:rFonts w:ascii="Arial" w:hAnsi="Arial" w:cs="Arial"/>
+          <w:noProof/>
           <w:sz w:val="24"/>
           <w:szCs w:val="24"/>
         </w:rPr>
@@ -22856,6 +22907,7 @@
       <w:r>
         <w:rPr>
           <w:rFonts w:ascii="Arial" w:hAnsi="Arial" w:cs="Arial"/>
+          <w:noProof/>
           <w:sz w:val="24"/>
           <w:szCs w:val="24"/>
         </w:rPr>
@@ -22969,6 +23021,7 @@
       <w:r>
         <w:rPr>
           <w:rFonts w:ascii="Arial" w:hAnsi="Arial" w:cs="Arial"/>
+          <w:noProof/>
           <w:sz w:val="24"/>
           <w:szCs w:val="24"/>
         </w:rPr>
@@ -23057,6 +23110,7 @@
       <w:r>
         <w:rPr>
           <w:rFonts w:ascii="Arial" w:hAnsi="Arial" w:cs="Arial"/>
+          <w:noProof/>
           <w:sz w:val="24"/>
           <w:szCs w:val="24"/>
         </w:rPr>
@@ -23170,6 +23224,7 @@
       <w:r>
         <w:rPr>
           <w:rFonts w:ascii="Arial" w:hAnsi="Arial" w:cs="Arial"/>
+          <w:noProof/>
           <w:sz w:val="24"/>
           <w:szCs w:val="24"/>
         </w:rPr>
@@ -23222,6 +23277,7 @@
       <w:r>
         <w:rPr>
           <w:rFonts w:ascii="Arial" w:hAnsi="Arial" w:cs="Arial"/>
+          <w:noProof/>
           <w:sz w:val="24"/>
           <w:szCs w:val="24"/>
         </w:rPr>
@@ -23313,6 +23369,7 @@
       <w:r>
         <w:rPr>
           <w:rFonts w:ascii="Arial" w:hAnsi="Arial" w:cs="Arial"/>
+          <w:noProof/>
           <w:sz w:val="24"/>
           <w:szCs w:val="24"/>
         </w:rPr>
@@ -23365,6 +23422,7 @@
       <w:r>
         <w:rPr>
           <w:rFonts w:ascii="Arial" w:hAnsi="Arial" w:cs="Arial"/>
+          <w:noProof/>
           <w:sz w:val="24"/>
           <w:szCs w:val="24"/>
         </w:rPr>
@@ -23619,6 +23677,7 @@
       <w:r>
         <w:rPr>
           <w:rFonts w:ascii="Arial" w:hAnsi="Arial" w:cs="Arial"/>
+          <w:noProof/>
           <w:sz w:val="24"/>
           <w:szCs w:val="24"/>
         </w:rPr>
@@ -23748,6 +23807,7 @@
       <w:r>
         <w:rPr>
           <w:rFonts w:ascii="Arial" w:hAnsi="Arial" w:cs="Arial"/>
+          <w:noProof/>
           <w:sz w:val="24"/>
           <w:szCs w:val="24"/>
         </w:rPr>
@@ -23866,6 +23926,7 @@
       <w:r>
         <w:rPr>
           <w:rFonts w:ascii="Arial" w:hAnsi="Arial" w:cs="Arial"/>
+          <w:noProof/>
           <w:sz w:val="24"/>
           <w:szCs w:val="24"/>
         </w:rPr>
@@ -23947,6 +24008,7 @@
       <w:r>
         <w:rPr>
           <w:rFonts w:ascii="Arial" w:hAnsi="Arial" w:cs="Arial"/>
+          <w:noProof/>
           <w:sz w:val="24"/>
           <w:szCs w:val="24"/>
         </w:rPr>
@@ -24144,6 +24206,7 @@
       <w:r>
         <w:rPr>
           <w:rFonts w:ascii="Arial" w:hAnsi="Arial" w:cs="Arial"/>
+          <w:noProof/>
           <w:sz w:val="24"/>
           <w:szCs w:val="24"/>
         </w:rPr>
@@ -24308,6 +24371,7 @@
       <w:r>
         <w:rPr>
           <w:rFonts w:ascii="Arial" w:hAnsi="Arial" w:cs="Arial"/>
+          <w:noProof/>
           <w:sz w:val="24"/>
           <w:szCs w:val="24"/>
         </w:rPr>

</xml_diff>

<commit_message>
Update a final documentation
</commit_message>
<xml_diff>
--- a/Dokumentacja/Końcowa/Dokumentacja_końcowa.docx
+++ b/Dokumentacja/Końcowa/Dokumentacja_końcowa.docx
@@ -360,7 +360,15 @@
           <w:sz w:val="24"/>
           <w:szCs w:val="24"/>
         </w:rPr>
-        <w:t>w Katedrze Multimediów i Grafiki Komputerowej</w:t>
+        <w:t xml:space="preserve">w </w:t>
+      </w:r>
+      <w:r>
+        <w:rPr>
+          <w:rFonts w:ascii="Arial" w:hAnsi="Arial" w:cs="Arial"/>
+          <w:sz w:val="24"/>
+          <w:szCs w:val="24"/>
+        </w:rPr>
+        <w:t>Katedra Informatyki Stosowanej i Modelowania Matematycznego</w:t>
       </w:r>
     </w:p>
     <w:p>
@@ -836,7 +844,7 @@
           <w:szCs w:val="24"/>
           <w:lang w:val="en-US"/>
         </w:rPr>
-        <w:t>Department of Multimedia and Computer Graphics</w:t>
+        <w:t>Chair of Applied Computer Science and Mathematical Modelling</w:t>
       </w:r>
     </w:p>
     <w:p>

</xml_diff>